<commit_message>
Updated presentation, updated mappings for IMDB database
</commit_message>
<xml_diff>
--- a/ElasticSearch Demo Script - April 2016.docx
+++ b/ElasticSearch Demo Script - April 2016.docx
@@ -679,24 +679,15 @@
           <w:p>
             <w:pPr>
               <w:rPr>
-                <w:b w:val="0"/>
-                <w:bCs w:val="0"/>
-                <w:sz w:val="22"/>
-              </w:rPr>
-            </w:pPr>
-            <w:r>
-              <w:rPr>
-                <w:sz w:val="22"/>
-              </w:rPr>
-              <w:t xml:space="preserve">Adding (indexing) three new documents (books in a bookshelf) </w:t>
-            </w:r>
-          </w:p>
-          <w:p>
-            <w:pPr>
-              <w:rPr>
-                <w:sz w:val="22"/>
-              </w:rPr>
-            </w:pPr>
+                <w:sz w:val="22"/>
+              </w:rPr>
+            </w:pPr>
+            <w:r>
+              <w:rPr>
+                <w:sz w:val="22"/>
+              </w:rPr>
+              <w:t>Create a new index (database)</w:t>
+            </w:r>
           </w:p>
         </w:tc>
         <w:tc>
@@ -724,421 +715,17 @@
                 <w:noProof/>
                 <w:sz w:val="22"/>
               </w:rPr>
-              <w:t>POST bookshelf/book</w:t>
-            </w:r>
-            <w:r>
-              <w:rPr>
-                <w:rFonts w:ascii="Lucida Console" w:hAnsi="Lucida Console"/>
-                <w:noProof/>
-                <w:sz w:val="22"/>
-              </w:rPr>
-              <w:t xml:space="preserve">/1  </w:t>
-            </w:r>
-          </w:p>
-          <w:p>
-            <w:pPr>
-              <w:cnfStyle w:val="000000000000" w:firstRow="0" w:lastRow="0" w:firstColumn="0" w:lastColumn="0" w:oddVBand="0" w:evenVBand="0" w:oddHBand="0" w:evenHBand="0" w:firstRowFirstColumn="0" w:firstRowLastColumn="0" w:lastRowFirstColumn="0" w:lastRowLastColumn="0"/>
-              <w:rPr>
-                <w:rFonts w:ascii="Lucida Console" w:hAnsi="Lucida Console"/>
-                <w:noProof/>
-                <w:sz w:val="22"/>
-              </w:rPr>
-            </w:pPr>
-            <w:r>
-              <w:rPr>
-                <w:rFonts w:ascii="Lucida Console" w:hAnsi="Lucida Console"/>
-                <w:noProof/>
-                <w:sz w:val="22"/>
-              </w:rPr>
-              <w:t>{</w:t>
-            </w:r>
-          </w:p>
-          <w:p>
-            <w:pPr>
-              <w:cnfStyle w:val="000000000000" w:firstRow="0" w:lastRow="0" w:firstColumn="0" w:lastColumn="0" w:oddVBand="0" w:evenVBand="0" w:oddHBand="0" w:evenHBand="0" w:firstRowFirstColumn="0" w:firstRowLastColumn="0" w:lastRowFirstColumn="0" w:lastRowLastColumn="0"/>
-              <w:rPr>
-                <w:rFonts w:ascii="Lucida Console" w:hAnsi="Lucida Console"/>
-                <w:noProof/>
-                <w:sz w:val="22"/>
-              </w:rPr>
-            </w:pPr>
-            <w:r>
-              <w:rPr>
-                <w:rFonts w:ascii="Lucida Console" w:hAnsi="Lucida Console"/>
-                <w:noProof/>
-                <w:sz w:val="22"/>
-              </w:rPr>
-              <w:t>"title" : "Soft Skills",</w:t>
-            </w:r>
-          </w:p>
-          <w:p>
-            <w:pPr>
-              <w:cnfStyle w:val="000000000000" w:firstRow="0" w:lastRow="0" w:firstColumn="0" w:lastColumn="0" w:oddVBand="0" w:evenVBand="0" w:oddHBand="0" w:evenHBand="0" w:firstRowFirstColumn="0" w:firstRowLastColumn="0" w:lastRowFirstColumn="0" w:lastRowLastColumn="0"/>
-              <w:rPr>
-                <w:rFonts w:ascii="Lucida Console" w:hAnsi="Lucida Console"/>
-                <w:noProof/>
-                <w:sz w:val="22"/>
-              </w:rPr>
-            </w:pPr>
-            <w:r>
-              <w:rPr>
-                <w:rFonts w:ascii="Lucida Console" w:hAnsi="Lucida Console"/>
-                <w:noProof/>
-                <w:sz w:val="22"/>
-              </w:rPr>
-              <w:t>"author" : "John Sonmez",</w:t>
-            </w:r>
-          </w:p>
-          <w:p>
-            <w:pPr>
-              <w:cnfStyle w:val="000000000000" w:firstRow="0" w:lastRow="0" w:firstColumn="0" w:lastColumn="0" w:oddVBand="0" w:evenVBand="0" w:oddHBand="0" w:evenHBand="0" w:firstRowFirstColumn="0" w:firstRowLastColumn="0" w:lastRowFirstColumn="0" w:lastRowLastColumn="0"/>
-              <w:rPr>
-                <w:rFonts w:ascii="Lucida Console" w:hAnsi="Lucida Console"/>
-                <w:noProof/>
-                <w:sz w:val="22"/>
-              </w:rPr>
-            </w:pPr>
-            <w:r>
-              <w:rPr>
-                <w:rFonts w:ascii="Lucida Console" w:hAnsi="Lucida Console"/>
-                <w:noProof/>
-                <w:sz w:val="22"/>
-              </w:rPr>
-              <w:t>"pages" : 504</w:t>
-            </w:r>
-          </w:p>
-          <w:p>
-            <w:pPr>
-              <w:cnfStyle w:val="000000000000" w:firstRow="0" w:lastRow="0" w:firstColumn="0" w:lastColumn="0" w:oddVBand="0" w:evenVBand="0" w:oddHBand="0" w:evenHBand="0" w:firstRowFirstColumn="0" w:firstRowLastColumn="0" w:lastRowFirstColumn="0" w:lastRowLastColumn="0"/>
-              <w:rPr>
-                <w:rFonts w:ascii="Lucida Console" w:hAnsi="Lucida Console"/>
-                <w:noProof/>
-                <w:sz w:val="22"/>
-              </w:rPr>
-            </w:pPr>
-            <w:r>
-              <w:rPr>
-                <w:rFonts w:ascii="Lucida Console" w:hAnsi="Lucida Console"/>
-                <w:noProof/>
-                <w:sz w:val="22"/>
-              </w:rPr>
-              <w:t>}</w:t>
-            </w:r>
-          </w:p>
-          <w:p>
-            <w:pPr>
-              <w:cnfStyle w:val="000000000000" w:firstRow="0" w:lastRow="0" w:firstColumn="0" w:lastColumn="0" w:oddVBand="0" w:evenVBand="0" w:oddHBand="0" w:evenHBand="0" w:firstRowFirstColumn="0" w:firstRowLastColumn="0" w:lastRowFirstColumn="0" w:lastRowLastColumn="0"/>
-              <w:rPr>
-                <w:rFonts w:ascii="Lucida Console" w:hAnsi="Lucida Console"/>
-                <w:noProof/>
-                <w:sz w:val="22"/>
-              </w:rPr>
-            </w:pPr>
-            <w:r>
-              <w:rPr>
-                <w:rStyle w:val="FootnoteReference"/>
-                <w:rFonts w:ascii="Lucida Console" w:hAnsi="Lucida Console"/>
-                <w:noProof/>
-                <w:sz w:val="22"/>
-              </w:rPr>
-              <w:footnoteReference w:id="1"/>
-            </w:r>
-          </w:p>
-          <w:p>
-            <w:pPr>
-              <w:cnfStyle w:val="000000000000" w:firstRow="0" w:lastRow="0" w:firstColumn="0" w:lastColumn="0" w:oddVBand="0" w:evenVBand="0" w:oddHBand="0" w:evenHBand="0" w:firstRowFirstColumn="0" w:firstRowLastColumn="0" w:lastRowFirstColumn="0" w:lastRowLastColumn="0"/>
-              <w:rPr>
-                <w:rFonts w:ascii="Lucida Console" w:hAnsi="Lucida Console"/>
-                <w:noProof/>
-                <w:sz w:val="22"/>
-              </w:rPr>
-            </w:pPr>
-          </w:p>
-          <w:p>
-            <w:pPr>
-              <w:cnfStyle w:val="000000000000" w:firstRow="0" w:lastRow="0" w:firstColumn="0" w:lastColumn="0" w:oddVBand="0" w:evenVBand="0" w:oddHBand="0" w:evenHBand="0" w:firstRowFirstColumn="0" w:firstRowLastColumn="0" w:lastRowFirstColumn="0" w:lastRowLastColumn="0"/>
-              <w:rPr>
-                <w:rFonts w:ascii="Lucida Console" w:hAnsi="Lucida Console"/>
-                <w:noProof/>
-                <w:sz w:val="22"/>
-              </w:rPr>
-            </w:pPr>
-            <w:r>
-              <w:rPr>
-                <w:rFonts w:ascii="Lucida Console" w:hAnsi="Lucida Console"/>
-                <w:noProof/>
-                <w:sz w:val="22"/>
-              </w:rPr>
-              <w:lastRenderedPageBreak/>
-              <w:br/>
-            </w:r>
-            <w:r>
-              <w:rPr>
-                <w:rFonts w:ascii="Lucida Console" w:hAnsi="Lucida Console"/>
-                <w:noProof/>
-                <w:sz w:val="22"/>
-              </w:rPr>
-              <w:t>POST bookshelf/book</w:t>
-            </w:r>
-            <w:r>
-              <w:rPr>
-                <w:rFonts w:ascii="Lucida Console" w:hAnsi="Lucida Console"/>
-                <w:noProof/>
-                <w:sz w:val="22"/>
-              </w:rPr>
-              <w:t xml:space="preserve">/2  </w:t>
-            </w:r>
-          </w:p>
-          <w:p>
-            <w:pPr>
-              <w:cnfStyle w:val="000000000000" w:firstRow="0" w:lastRow="0" w:firstColumn="0" w:lastColumn="0" w:oddVBand="0" w:evenVBand="0" w:oddHBand="0" w:evenHBand="0" w:firstRowFirstColumn="0" w:firstRowLastColumn="0" w:lastRowFirstColumn="0" w:lastRowLastColumn="0"/>
-              <w:rPr>
-                <w:rFonts w:ascii="Lucida Console" w:hAnsi="Lucida Console"/>
-                <w:noProof/>
-                <w:sz w:val="22"/>
-              </w:rPr>
-            </w:pPr>
-            <w:r>
-              <w:rPr>
-                <w:rFonts w:ascii="Lucida Console" w:hAnsi="Lucida Console"/>
-                <w:noProof/>
-                <w:sz w:val="22"/>
-              </w:rPr>
-              <w:t>{</w:t>
-            </w:r>
-          </w:p>
-          <w:p>
-            <w:pPr>
-              <w:cnfStyle w:val="000000000000" w:firstRow="0" w:lastRow="0" w:firstColumn="0" w:lastColumn="0" w:oddVBand="0" w:evenVBand="0" w:oddHBand="0" w:evenHBand="0" w:firstRowFirstColumn="0" w:firstRowLastColumn="0" w:lastRowFirstColumn="0" w:lastRowLastColumn="0"/>
-              <w:rPr>
-                <w:rFonts w:ascii="Lucida Console" w:hAnsi="Lucida Console"/>
-                <w:noProof/>
-                <w:sz w:val="22"/>
-              </w:rPr>
-            </w:pPr>
-            <w:r>
-              <w:rPr>
-                <w:rFonts w:ascii="Lucida Console" w:hAnsi="Lucida Console"/>
-                <w:noProof/>
-                <w:sz w:val="22"/>
-              </w:rPr>
-              <w:t>"title" : "Mazes for Programmers",</w:t>
-            </w:r>
-          </w:p>
-          <w:p>
-            <w:pPr>
-              <w:cnfStyle w:val="000000000000" w:firstRow="0" w:lastRow="0" w:firstColumn="0" w:lastColumn="0" w:oddVBand="0" w:evenVBand="0" w:oddHBand="0" w:evenHBand="0" w:firstRowFirstColumn="0" w:firstRowLastColumn="0" w:lastRowFirstColumn="0" w:lastRowLastColumn="0"/>
-              <w:rPr>
-                <w:rFonts w:ascii="Lucida Console" w:hAnsi="Lucida Console"/>
-                <w:noProof/>
-                <w:sz w:val="22"/>
-              </w:rPr>
-            </w:pPr>
-            <w:r>
-              <w:rPr>
-                <w:rFonts w:ascii="Lucida Console" w:hAnsi="Lucida Console"/>
-                <w:noProof/>
-                <w:sz w:val="22"/>
-              </w:rPr>
-              <w:t>"author" : "Jamis Buck",</w:t>
-            </w:r>
-          </w:p>
-          <w:p>
-            <w:pPr>
-              <w:cnfStyle w:val="000000000000" w:firstRow="0" w:lastRow="0" w:firstColumn="0" w:lastColumn="0" w:oddVBand="0" w:evenVBand="0" w:oddHBand="0" w:evenHBand="0" w:firstRowFirstColumn="0" w:firstRowLastColumn="0" w:lastRowFirstColumn="0" w:lastRowLastColumn="0"/>
-              <w:rPr>
-                <w:rFonts w:ascii="Lucida Console" w:hAnsi="Lucida Console"/>
-                <w:noProof/>
-                <w:sz w:val="22"/>
-              </w:rPr>
-            </w:pPr>
-            <w:r>
-              <w:rPr>
-                <w:rFonts w:ascii="Lucida Console" w:hAnsi="Lucida Console"/>
-                <w:noProof/>
-                <w:sz w:val="22"/>
-              </w:rPr>
-              <w:t xml:space="preserve">"tags" : ["programming", "ruby",  "algorithms" ] </w:t>
-            </w:r>
-          </w:p>
-          <w:p>
-            <w:pPr>
-              <w:cnfStyle w:val="000000000000" w:firstRow="0" w:lastRow="0" w:firstColumn="0" w:lastColumn="0" w:oddVBand="0" w:evenVBand="0" w:oddHBand="0" w:evenHBand="0" w:firstRowFirstColumn="0" w:firstRowLastColumn="0" w:lastRowFirstColumn="0" w:lastRowLastColumn="0"/>
-              <w:rPr>
-                <w:rFonts w:ascii="Lucida Console" w:hAnsi="Lucida Console"/>
-                <w:noProof/>
-                <w:sz w:val="22"/>
-              </w:rPr>
-            </w:pPr>
-            <w:r>
-              <w:rPr>
-                <w:rFonts w:ascii="Lucida Console" w:hAnsi="Lucida Console"/>
-                <w:noProof/>
-                <w:sz w:val="22"/>
-              </w:rPr>
-              <w:t>}</w:t>
-            </w:r>
-          </w:p>
-          <w:p>
-            <w:pPr>
-              <w:cnfStyle w:val="000000000000" w:firstRow="0" w:lastRow="0" w:firstColumn="0" w:lastColumn="0" w:oddVBand="0" w:evenVBand="0" w:oddHBand="0" w:evenHBand="0" w:firstRowFirstColumn="0" w:firstRowLastColumn="0" w:lastRowFirstColumn="0" w:lastRowLastColumn="0"/>
-              <w:rPr>
-                <w:rFonts w:ascii="Lucida Console" w:hAnsi="Lucida Console"/>
-                <w:noProof/>
-                <w:sz w:val="22"/>
-              </w:rPr>
-            </w:pPr>
-          </w:p>
-          <w:p>
-            <w:pPr>
-              <w:cnfStyle w:val="000000000000" w:firstRow="0" w:lastRow="0" w:firstColumn="0" w:lastColumn="0" w:oddVBand="0" w:evenVBand="0" w:oddHBand="0" w:evenHBand="0" w:firstRowFirstColumn="0" w:firstRowLastColumn="0" w:lastRowFirstColumn="0" w:lastRowLastColumn="0"/>
-              <w:rPr>
-                <w:rFonts w:ascii="Lucida Console" w:hAnsi="Lucida Console"/>
-                <w:noProof/>
-                <w:sz w:val="22"/>
-              </w:rPr>
-            </w:pPr>
-            <w:r>
-              <w:rPr>
-                <w:rFonts w:ascii="Lucida Console" w:hAnsi="Lucida Console"/>
-                <w:noProof/>
-                <w:sz w:val="22"/>
-              </w:rPr>
-              <w:t>POST bookshelf/book</w:t>
-            </w:r>
-            <w:r>
-              <w:rPr>
-                <w:rFonts w:ascii="Lucida Console" w:hAnsi="Lucida Console"/>
-                <w:noProof/>
-                <w:sz w:val="22"/>
-              </w:rPr>
-              <w:t xml:space="preserve">/3  </w:t>
-            </w:r>
-          </w:p>
-          <w:p>
-            <w:pPr>
-              <w:cnfStyle w:val="000000000000" w:firstRow="0" w:lastRow="0" w:firstColumn="0" w:lastColumn="0" w:oddVBand="0" w:evenVBand="0" w:oddHBand="0" w:evenHBand="0" w:firstRowFirstColumn="0" w:firstRowLastColumn="0" w:lastRowFirstColumn="0" w:lastRowLastColumn="0"/>
-              <w:rPr>
-                <w:rFonts w:ascii="Lucida Console" w:hAnsi="Lucida Console"/>
-                <w:noProof/>
-                <w:sz w:val="22"/>
-              </w:rPr>
-            </w:pPr>
-            <w:r>
-              <w:rPr>
-                <w:rFonts w:ascii="Lucida Console" w:hAnsi="Lucida Console"/>
-                <w:noProof/>
-                <w:sz w:val="22"/>
-              </w:rPr>
-              <w:t>{</w:t>
-            </w:r>
-          </w:p>
-          <w:p>
-            <w:pPr>
-              <w:cnfStyle w:val="000000000000" w:firstRow="0" w:lastRow="0" w:firstColumn="0" w:lastColumn="0" w:oddVBand="0" w:evenVBand="0" w:oddHBand="0" w:evenHBand="0" w:firstRowFirstColumn="0" w:firstRowLastColumn="0" w:lastRowFirstColumn="0" w:lastRowLastColumn="0"/>
-              <w:rPr>
-                <w:rFonts w:ascii="Lucida Console" w:hAnsi="Lucida Console"/>
-                <w:noProof/>
-                <w:sz w:val="22"/>
-              </w:rPr>
-            </w:pPr>
-            <w:r>
-              <w:rPr>
-                <w:rFonts w:ascii="Lucida Console" w:hAnsi="Lucida Console"/>
-                <w:noProof/>
-                <w:sz w:val="22"/>
-              </w:rPr>
-              <w:t xml:space="preserve">"title" :  </w:t>
-            </w:r>
-            <w:r>
-              <w:rPr>
-                <w:rFonts w:ascii="Lucida Console" w:hAnsi="Lucida Console"/>
-                <w:noProof/>
-                <w:sz w:val="22"/>
-              </w:rPr>
-              <w:t>"</w:t>
-            </w:r>
-            <w:r>
-              <w:rPr>
-                <w:rFonts w:ascii="Lucida Console" w:hAnsi="Lucida Console"/>
-                <w:noProof/>
-                <w:sz w:val="22"/>
-              </w:rPr>
-              <w:t>Clean Code",</w:t>
-            </w:r>
-          </w:p>
-          <w:p>
-            <w:pPr>
-              <w:cnfStyle w:val="000000000000" w:firstRow="0" w:lastRow="0" w:firstColumn="0" w:lastColumn="0" w:oddVBand="0" w:evenVBand="0" w:oddHBand="0" w:evenHBand="0" w:firstRowFirstColumn="0" w:firstRowLastColumn="0" w:lastRowFirstColumn="0" w:lastRowLastColumn="0"/>
-              <w:rPr>
-                <w:rFonts w:ascii="Lucida Console" w:hAnsi="Lucida Console"/>
-                <w:noProof/>
-                <w:sz w:val="22"/>
-              </w:rPr>
-            </w:pPr>
-            <w:r>
-              <w:rPr>
-                <w:rFonts w:ascii="Lucida Console" w:hAnsi="Lucida Console"/>
-                <w:noProof/>
-                <w:sz w:val="22"/>
-              </w:rPr>
-              <w:t>"author" :  "Bob Martin",</w:t>
-            </w:r>
-          </w:p>
-          <w:p>
-            <w:pPr>
-              <w:cnfStyle w:val="000000000000" w:firstRow="0" w:lastRow="0" w:firstColumn="0" w:lastColumn="0" w:oddVBand="0" w:evenVBand="0" w:oddHBand="0" w:evenHBand="0" w:firstRowFirstColumn="0" w:firstRowLastColumn="0" w:lastRowFirstColumn="0" w:lastRowLastColumn="0"/>
-              <w:rPr>
-                <w:rFonts w:ascii="Lucida Console" w:hAnsi="Lucida Console"/>
-                <w:noProof/>
-                <w:sz w:val="22"/>
-              </w:rPr>
-            </w:pPr>
-            <w:r>
-              <w:rPr>
-                <w:rFonts w:ascii="Lucida Console" w:hAnsi="Lucida Console"/>
-                <w:noProof/>
-                <w:sz w:val="22"/>
-              </w:rPr>
-              <w:t>"pages" : 464</w:t>
-            </w:r>
-            <w:r>
-              <w:rPr>
-                <w:rFonts w:ascii="Lucida Console" w:hAnsi="Lucida Console"/>
-                <w:noProof/>
-                <w:sz w:val="22"/>
-              </w:rPr>
-              <w:br/>
-              <w:t xml:space="preserve">"tags" : ["programming", "software design", "architecture" ] </w:t>
-            </w:r>
-          </w:p>
-          <w:p>
-            <w:pPr>
-              <w:cnfStyle w:val="000000000000" w:firstRow="0" w:lastRow="0" w:firstColumn="0" w:lastColumn="0" w:oddVBand="0" w:evenVBand="0" w:oddHBand="0" w:evenHBand="0" w:firstRowFirstColumn="0" w:firstRowLastColumn="0" w:lastRowFirstColumn="0" w:lastRowLastColumn="0"/>
-              <w:rPr>
-                <w:rFonts w:ascii="Lucida Console" w:hAnsi="Lucida Console"/>
-                <w:noProof/>
-                <w:sz w:val="22"/>
-              </w:rPr>
-            </w:pPr>
-            <w:r>
-              <w:rPr>
-                <w:rFonts w:ascii="Lucida Console" w:hAnsi="Lucida Console"/>
-                <w:noProof/>
-                <w:sz w:val="22"/>
-              </w:rPr>
-              <w:t>}</w:t>
-            </w:r>
-          </w:p>
-          <w:p>
-            <w:pPr>
-              <w:cnfStyle w:val="000000000000" w:firstRow="0" w:lastRow="0" w:firstColumn="0" w:lastColumn="0" w:oddVBand="0" w:evenVBand="0" w:oddHBand="0" w:evenHBand="0" w:firstRowFirstColumn="0" w:firstRowLastColumn="0" w:lastRowFirstColumn="0" w:lastRowLastColumn="0"/>
-              <w:rPr>
-                <w:rFonts w:ascii="Lucida Console" w:hAnsi="Lucida Console"/>
-                <w:noProof/>
-                <w:sz w:val="22"/>
-              </w:rPr>
-            </w:pPr>
+              <w:t xml:space="preserve">POST </w:t>
+            </w:r>
+            <w:r>
+              <w:rPr>
+                <w:rFonts w:ascii="Lucida Console" w:hAnsi="Lucida Console"/>
+                <w:noProof/>
+                <w:color w:val="0070C0"/>
+                <w:sz w:val="22"/>
+              </w:rPr>
+              <w:t>bookshelf</w:t>
+            </w:r>
           </w:p>
         </w:tc>
       </w:tr>
@@ -1160,16 +747,24 @@
           <w:p>
             <w:pPr>
               <w:rPr>
-                <w:sz w:val="22"/>
-              </w:rPr>
-            </w:pPr>
-            <w:r>
-              <w:rPr>
-                <w:sz w:val="22"/>
-              </w:rPr>
-              <w:lastRenderedPageBreak/>
-              <w:t>Get schema of type = book</w:t>
-            </w:r>
+                <w:b w:val="0"/>
+                <w:bCs w:val="0"/>
+                <w:sz w:val="22"/>
+              </w:rPr>
+            </w:pPr>
+            <w:r>
+              <w:rPr>
+                <w:sz w:val="22"/>
+              </w:rPr>
+              <w:t xml:space="preserve">Adding (indexing) three new documents (books in a bookshelf) </w:t>
+            </w:r>
+          </w:p>
+          <w:p>
+            <w:pPr>
+              <w:rPr>
+                <w:sz w:val="22"/>
+              </w:rPr>
+            </w:pPr>
           </w:p>
         </w:tc>
         <w:tc>
@@ -1186,23 +781,459 @@
             <w:pPr>
               <w:cnfStyle w:val="000000100000" w:firstRow="0" w:lastRow="0" w:firstColumn="0" w:lastColumn="0" w:oddVBand="0" w:evenVBand="0" w:oddHBand="1" w:evenHBand="0" w:firstRowFirstColumn="0" w:firstRowLastColumn="0" w:lastRowFirstColumn="0" w:lastRowLastColumn="0"/>
               <w:rPr>
-                <w:sz w:val="22"/>
-              </w:rPr>
-            </w:pPr>
-            <w:r>
-              <w:rPr>
-                <w:rFonts w:ascii="Lucida Console" w:hAnsi="Lucida Console"/>
-                <w:noProof/>
-                <w:sz w:val="22"/>
-              </w:rPr>
-              <w:t>GET bookshelf/book/_mapping</w:t>
-            </w:r>
-            <w:r>
-              <w:rPr>
-                <w:sz w:val="22"/>
-              </w:rPr>
-              <w:t xml:space="preserve">  </w:t>
-            </w:r>
+                <w:rFonts w:ascii="Lucida Console" w:hAnsi="Lucida Console"/>
+                <w:noProof/>
+                <w:sz w:val="22"/>
+              </w:rPr>
+            </w:pPr>
+            <w:r>
+              <w:rPr>
+                <w:rFonts w:ascii="Lucida Console" w:hAnsi="Lucida Console"/>
+                <w:noProof/>
+                <w:sz w:val="22"/>
+              </w:rPr>
+              <w:t xml:space="preserve">POST bookshelf/book/1  </w:t>
+            </w:r>
+          </w:p>
+          <w:p>
+            <w:pPr>
+              <w:cnfStyle w:val="000000100000" w:firstRow="0" w:lastRow="0" w:firstColumn="0" w:lastColumn="0" w:oddVBand="0" w:evenVBand="0" w:oddHBand="1" w:evenHBand="0" w:firstRowFirstColumn="0" w:firstRowLastColumn="0" w:lastRowFirstColumn="0" w:lastRowLastColumn="0"/>
+              <w:rPr>
+                <w:rFonts w:ascii="Lucida Console" w:hAnsi="Lucida Console"/>
+                <w:noProof/>
+                <w:sz w:val="22"/>
+              </w:rPr>
+            </w:pPr>
+            <w:r>
+              <w:rPr>
+                <w:rFonts w:ascii="Lucida Console" w:hAnsi="Lucida Console"/>
+                <w:noProof/>
+                <w:sz w:val="22"/>
+              </w:rPr>
+              <w:t>{</w:t>
+            </w:r>
+          </w:p>
+          <w:p>
+            <w:pPr>
+              <w:cnfStyle w:val="000000100000" w:firstRow="0" w:lastRow="0" w:firstColumn="0" w:lastColumn="0" w:oddVBand="0" w:evenVBand="0" w:oddHBand="1" w:evenHBand="0" w:firstRowFirstColumn="0" w:firstRowLastColumn="0" w:lastRowFirstColumn="0" w:lastRowLastColumn="0"/>
+              <w:rPr>
+                <w:rFonts w:ascii="Lucida Console" w:hAnsi="Lucida Console"/>
+                <w:noProof/>
+                <w:sz w:val="22"/>
+              </w:rPr>
+            </w:pPr>
+            <w:r>
+              <w:rPr>
+                <w:rFonts w:ascii="Lucida Console" w:hAnsi="Lucida Console"/>
+                <w:noProof/>
+                <w:sz w:val="22"/>
+              </w:rPr>
+              <w:t xml:space="preserve">"title" : "Soft </w:t>
+            </w:r>
+            <w:bookmarkStart w:id="0" w:name="_GoBack"/>
+            <w:bookmarkEnd w:id="0"/>
+            <w:r>
+              <w:rPr>
+                <w:rFonts w:ascii="Lucida Console" w:hAnsi="Lucida Console"/>
+                <w:noProof/>
+                <w:sz w:val="22"/>
+              </w:rPr>
+              <w:t>Skills",</w:t>
+            </w:r>
+          </w:p>
+          <w:p>
+            <w:pPr>
+              <w:cnfStyle w:val="000000100000" w:firstRow="0" w:lastRow="0" w:firstColumn="0" w:lastColumn="0" w:oddVBand="0" w:evenVBand="0" w:oddHBand="1" w:evenHBand="0" w:firstRowFirstColumn="0" w:firstRowLastColumn="0" w:lastRowFirstColumn="0" w:lastRowLastColumn="0"/>
+              <w:rPr>
+                <w:rFonts w:ascii="Lucida Console" w:hAnsi="Lucida Console"/>
+                <w:noProof/>
+                <w:sz w:val="22"/>
+              </w:rPr>
+            </w:pPr>
+            <w:r>
+              <w:rPr>
+                <w:rFonts w:ascii="Lucida Console" w:hAnsi="Lucida Console"/>
+                <w:noProof/>
+                <w:sz w:val="22"/>
+              </w:rPr>
+              <w:t>"author" : "John Sonmez",</w:t>
+            </w:r>
+          </w:p>
+          <w:p>
+            <w:pPr>
+              <w:cnfStyle w:val="000000100000" w:firstRow="0" w:lastRow="0" w:firstColumn="0" w:lastColumn="0" w:oddVBand="0" w:evenVBand="0" w:oddHBand="1" w:evenHBand="0" w:firstRowFirstColumn="0" w:firstRowLastColumn="0" w:lastRowFirstColumn="0" w:lastRowLastColumn="0"/>
+              <w:rPr>
+                <w:rFonts w:ascii="Lucida Console" w:hAnsi="Lucida Console"/>
+                <w:noProof/>
+                <w:sz w:val="22"/>
+              </w:rPr>
+            </w:pPr>
+            <w:r>
+              <w:rPr>
+                <w:rFonts w:ascii="Lucida Console" w:hAnsi="Lucida Console"/>
+                <w:noProof/>
+                <w:sz w:val="22"/>
+              </w:rPr>
+              <w:t>"pages" : 504,</w:t>
+            </w:r>
+          </w:p>
+          <w:p>
+            <w:pPr>
+              <w:cnfStyle w:val="000000100000" w:firstRow="0" w:lastRow="0" w:firstColumn="0" w:lastColumn="0" w:oddVBand="0" w:evenVBand="0" w:oddHBand="1" w:evenHBand="0" w:firstRowFirstColumn="0" w:firstRowLastColumn="0" w:lastRowFirstColumn="0" w:lastRowLastColumn="0"/>
+              <w:rPr>
+                <w:rFonts w:ascii="Lucida Console" w:hAnsi="Lucida Console"/>
+                <w:noProof/>
+                <w:sz w:val="22"/>
+              </w:rPr>
+            </w:pPr>
+            <w:r>
+              <w:rPr>
+                <w:rFonts w:ascii="Lucida Console" w:hAnsi="Lucida Console"/>
+                <w:noProof/>
+                <w:sz w:val="22"/>
+              </w:rPr>
+              <w:t>"tags" : "programming"</w:t>
+            </w:r>
+          </w:p>
+          <w:p>
+            <w:pPr>
+              <w:cnfStyle w:val="000000100000" w:firstRow="0" w:lastRow="0" w:firstColumn="0" w:lastColumn="0" w:oddVBand="0" w:evenVBand="0" w:oddHBand="1" w:evenHBand="0" w:firstRowFirstColumn="0" w:firstRowLastColumn="0" w:lastRowFirstColumn="0" w:lastRowLastColumn="0"/>
+              <w:rPr>
+                <w:rFonts w:ascii="Lucida Console" w:hAnsi="Lucida Console"/>
+                <w:noProof/>
+                <w:sz w:val="22"/>
+              </w:rPr>
+            </w:pPr>
+            <w:r>
+              <w:rPr>
+                <w:rFonts w:ascii="Lucida Console" w:hAnsi="Lucida Console"/>
+                <w:noProof/>
+                <w:sz w:val="22"/>
+              </w:rPr>
+              <w:t>}</w:t>
+            </w:r>
+            <w:r>
+              <w:rPr>
+                <w:rFonts w:ascii="Lucida Console" w:hAnsi="Lucida Console"/>
+                <w:noProof/>
+                <w:sz w:val="22"/>
+              </w:rPr>
+              <w:br/>
+            </w:r>
+          </w:p>
+          <w:p>
+            <w:pPr>
+              <w:cnfStyle w:val="000000100000" w:firstRow="0" w:lastRow="0" w:firstColumn="0" w:lastColumn="0" w:oddVBand="0" w:evenVBand="0" w:oddHBand="1" w:evenHBand="0" w:firstRowFirstColumn="0" w:firstRowLastColumn="0" w:lastRowFirstColumn="0" w:lastRowLastColumn="0"/>
+              <w:rPr>
+                <w:rFonts w:ascii="Lucida Console" w:hAnsi="Lucida Console"/>
+                <w:noProof/>
+                <w:sz w:val="22"/>
+              </w:rPr>
+            </w:pPr>
+            <w:r>
+              <w:rPr>
+                <w:rStyle w:val="FootnoteReference"/>
+                <w:rFonts w:ascii="Lucida Console" w:hAnsi="Lucida Console"/>
+                <w:noProof/>
+                <w:sz w:val="22"/>
+              </w:rPr>
+              <w:footnoteReference w:id="1"/>
+            </w:r>
+          </w:p>
+          <w:p>
+            <w:pPr>
+              <w:cnfStyle w:val="000000100000" w:firstRow="0" w:lastRow="0" w:firstColumn="0" w:lastColumn="0" w:oddVBand="0" w:evenVBand="0" w:oddHBand="1" w:evenHBand="0" w:firstRowFirstColumn="0" w:firstRowLastColumn="0" w:lastRowFirstColumn="0" w:lastRowLastColumn="0"/>
+              <w:rPr>
+                <w:rFonts w:ascii="Lucida Console" w:hAnsi="Lucida Console"/>
+                <w:noProof/>
+                <w:sz w:val="22"/>
+              </w:rPr>
+            </w:pPr>
+          </w:p>
+          <w:p>
+            <w:pPr>
+              <w:cnfStyle w:val="000000100000" w:firstRow="0" w:lastRow="0" w:firstColumn="0" w:lastColumn="0" w:oddVBand="0" w:evenVBand="0" w:oddHBand="1" w:evenHBand="0" w:firstRowFirstColumn="0" w:firstRowLastColumn="0" w:lastRowFirstColumn="0" w:lastRowLastColumn="0"/>
+              <w:rPr>
+                <w:rFonts w:ascii="Lucida Console" w:hAnsi="Lucida Console"/>
+                <w:noProof/>
+                <w:sz w:val="22"/>
+              </w:rPr>
+            </w:pPr>
+            <w:r>
+              <w:rPr>
+                <w:rFonts w:ascii="Lucida Console" w:hAnsi="Lucida Console"/>
+                <w:noProof/>
+                <w:sz w:val="22"/>
+              </w:rPr>
+              <w:br/>
+            </w:r>
+            <w:r>
+              <w:rPr>
+                <w:rFonts w:ascii="Lucida Console" w:hAnsi="Lucida Console"/>
+                <w:noProof/>
+                <w:sz w:val="22"/>
+              </w:rPr>
+              <w:t>POST bookshelf/book</w:t>
+            </w:r>
+            <w:r>
+              <w:rPr>
+                <w:rFonts w:ascii="Lucida Console" w:hAnsi="Lucida Console"/>
+                <w:noProof/>
+                <w:sz w:val="22"/>
+              </w:rPr>
+              <w:t xml:space="preserve">/2  </w:t>
+            </w:r>
+          </w:p>
+          <w:p>
+            <w:pPr>
+              <w:cnfStyle w:val="000000100000" w:firstRow="0" w:lastRow="0" w:firstColumn="0" w:lastColumn="0" w:oddVBand="0" w:evenVBand="0" w:oddHBand="1" w:evenHBand="0" w:firstRowFirstColumn="0" w:firstRowLastColumn="0" w:lastRowFirstColumn="0" w:lastRowLastColumn="0"/>
+              <w:rPr>
+                <w:rFonts w:ascii="Lucida Console" w:hAnsi="Lucida Console"/>
+                <w:noProof/>
+                <w:sz w:val="22"/>
+              </w:rPr>
+            </w:pPr>
+            <w:r>
+              <w:rPr>
+                <w:rFonts w:ascii="Lucida Console" w:hAnsi="Lucida Console"/>
+                <w:noProof/>
+                <w:sz w:val="22"/>
+              </w:rPr>
+              <w:t>{</w:t>
+            </w:r>
+          </w:p>
+          <w:p>
+            <w:pPr>
+              <w:cnfStyle w:val="000000100000" w:firstRow="0" w:lastRow="0" w:firstColumn="0" w:lastColumn="0" w:oddVBand="0" w:evenVBand="0" w:oddHBand="1" w:evenHBand="0" w:firstRowFirstColumn="0" w:firstRowLastColumn="0" w:lastRowFirstColumn="0" w:lastRowLastColumn="0"/>
+              <w:rPr>
+                <w:rFonts w:ascii="Lucida Console" w:hAnsi="Lucida Console"/>
+                <w:noProof/>
+                <w:sz w:val="22"/>
+              </w:rPr>
+            </w:pPr>
+            <w:r>
+              <w:rPr>
+                <w:rFonts w:ascii="Lucida Console" w:hAnsi="Lucida Console"/>
+                <w:noProof/>
+                <w:sz w:val="22"/>
+              </w:rPr>
+              <w:t>"title" : "Mazes for Programmers",</w:t>
+            </w:r>
+          </w:p>
+          <w:p>
+            <w:pPr>
+              <w:cnfStyle w:val="000000100000" w:firstRow="0" w:lastRow="0" w:firstColumn="0" w:lastColumn="0" w:oddVBand="0" w:evenVBand="0" w:oddHBand="1" w:evenHBand="0" w:firstRowFirstColumn="0" w:firstRowLastColumn="0" w:lastRowFirstColumn="0" w:lastRowLastColumn="0"/>
+              <w:rPr>
+                <w:rFonts w:ascii="Lucida Console" w:hAnsi="Lucida Console"/>
+                <w:noProof/>
+                <w:sz w:val="22"/>
+              </w:rPr>
+            </w:pPr>
+            <w:r>
+              <w:rPr>
+                <w:rFonts w:ascii="Lucida Console" w:hAnsi="Lucida Console"/>
+                <w:noProof/>
+                <w:sz w:val="22"/>
+              </w:rPr>
+              <w:t>"author" : "Jamis Buck",</w:t>
+            </w:r>
+          </w:p>
+          <w:p>
+            <w:pPr>
+              <w:cnfStyle w:val="000000100000" w:firstRow="0" w:lastRow="0" w:firstColumn="0" w:lastColumn="0" w:oddVBand="0" w:evenVBand="0" w:oddHBand="1" w:evenHBand="0" w:firstRowFirstColumn="0" w:firstRowLastColumn="0" w:lastRowFirstColumn="0" w:lastRowLastColumn="0"/>
+              <w:rPr>
+                <w:rFonts w:ascii="Lucida Console" w:hAnsi="Lucida Console"/>
+                <w:noProof/>
+                <w:sz w:val="22"/>
+              </w:rPr>
+            </w:pPr>
+            <w:r>
+              <w:rPr>
+                <w:rFonts w:ascii="Lucida Console" w:hAnsi="Lucida Console"/>
+                <w:noProof/>
+                <w:sz w:val="22"/>
+              </w:rPr>
+              <w:t xml:space="preserve">"tags" : ["programming", "ruby",  "algorithms" ] </w:t>
+            </w:r>
+          </w:p>
+          <w:p>
+            <w:pPr>
+              <w:cnfStyle w:val="000000100000" w:firstRow="0" w:lastRow="0" w:firstColumn="0" w:lastColumn="0" w:oddVBand="0" w:evenVBand="0" w:oddHBand="1" w:evenHBand="0" w:firstRowFirstColumn="0" w:firstRowLastColumn="0" w:lastRowFirstColumn="0" w:lastRowLastColumn="0"/>
+              <w:rPr>
+                <w:rFonts w:ascii="Lucida Console" w:hAnsi="Lucida Console"/>
+                <w:noProof/>
+                <w:sz w:val="22"/>
+              </w:rPr>
+            </w:pPr>
+            <w:r>
+              <w:rPr>
+                <w:rFonts w:ascii="Lucida Console" w:hAnsi="Lucida Console"/>
+                <w:noProof/>
+                <w:sz w:val="22"/>
+              </w:rPr>
+              <w:t>}</w:t>
+            </w:r>
+          </w:p>
+          <w:p>
+            <w:pPr>
+              <w:cnfStyle w:val="000000100000" w:firstRow="0" w:lastRow="0" w:firstColumn="0" w:lastColumn="0" w:oddVBand="0" w:evenVBand="0" w:oddHBand="1" w:evenHBand="0" w:firstRowFirstColumn="0" w:firstRowLastColumn="0" w:lastRowFirstColumn="0" w:lastRowLastColumn="0"/>
+              <w:rPr>
+                <w:rFonts w:ascii="Lucida Console" w:hAnsi="Lucida Console"/>
+                <w:noProof/>
+                <w:sz w:val="22"/>
+              </w:rPr>
+            </w:pPr>
+          </w:p>
+          <w:p>
+            <w:pPr>
+              <w:cnfStyle w:val="000000100000" w:firstRow="0" w:lastRow="0" w:firstColumn="0" w:lastColumn="0" w:oddVBand="0" w:evenVBand="0" w:oddHBand="1" w:evenHBand="0" w:firstRowFirstColumn="0" w:firstRowLastColumn="0" w:lastRowFirstColumn="0" w:lastRowLastColumn="0"/>
+              <w:rPr>
+                <w:rFonts w:ascii="Lucida Console" w:hAnsi="Lucida Console"/>
+                <w:noProof/>
+                <w:sz w:val="22"/>
+              </w:rPr>
+            </w:pPr>
+            <w:r>
+              <w:rPr>
+                <w:rFonts w:ascii="Lucida Console" w:hAnsi="Lucida Console"/>
+                <w:noProof/>
+                <w:sz w:val="22"/>
+              </w:rPr>
+              <w:t>POST bookshelf/book</w:t>
+            </w:r>
+            <w:r>
+              <w:rPr>
+                <w:rFonts w:ascii="Lucida Console" w:hAnsi="Lucida Console"/>
+                <w:noProof/>
+                <w:sz w:val="22"/>
+              </w:rPr>
+              <w:t xml:space="preserve">/3  </w:t>
+            </w:r>
+          </w:p>
+          <w:p>
+            <w:pPr>
+              <w:cnfStyle w:val="000000100000" w:firstRow="0" w:lastRow="0" w:firstColumn="0" w:lastColumn="0" w:oddVBand="0" w:evenVBand="0" w:oddHBand="1" w:evenHBand="0" w:firstRowFirstColumn="0" w:firstRowLastColumn="0" w:lastRowFirstColumn="0" w:lastRowLastColumn="0"/>
+              <w:rPr>
+                <w:rFonts w:ascii="Lucida Console" w:hAnsi="Lucida Console"/>
+                <w:noProof/>
+                <w:sz w:val="22"/>
+              </w:rPr>
+            </w:pPr>
+            <w:r>
+              <w:rPr>
+                <w:rFonts w:ascii="Lucida Console" w:hAnsi="Lucida Console"/>
+                <w:noProof/>
+                <w:sz w:val="22"/>
+              </w:rPr>
+              <w:t>{</w:t>
+            </w:r>
+          </w:p>
+          <w:p>
+            <w:pPr>
+              <w:cnfStyle w:val="000000100000" w:firstRow="0" w:lastRow="0" w:firstColumn="0" w:lastColumn="0" w:oddVBand="0" w:evenVBand="0" w:oddHBand="1" w:evenHBand="0" w:firstRowFirstColumn="0" w:firstRowLastColumn="0" w:lastRowFirstColumn="0" w:lastRowLastColumn="0"/>
+              <w:rPr>
+                <w:rFonts w:ascii="Lucida Console" w:hAnsi="Lucida Console"/>
+                <w:noProof/>
+                <w:sz w:val="22"/>
+              </w:rPr>
+            </w:pPr>
+            <w:r>
+              <w:rPr>
+                <w:rFonts w:ascii="Lucida Console" w:hAnsi="Lucida Console"/>
+                <w:noProof/>
+                <w:sz w:val="22"/>
+              </w:rPr>
+              <w:t xml:space="preserve">"title" :  </w:t>
+            </w:r>
+            <w:r>
+              <w:rPr>
+                <w:rFonts w:ascii="Lucida Console" w:hAnsi="Lucida Console"/>
+                <w:noProof/>
+                <w:sz w:val="22"/>
+              </w:rPr>
+              <w:t>"</w:t>
+            </w:r>
+            <w:r>
+              <w:rPr>
+                <w:rFonts w:ascii="Lucida Console" w:hAnsi="Lucida Console"/>
+                <w:noProof/>
+                <w:sz w:val="22"/>
+              </w:rPr>
+              <w:t>Clean Code",</w:t>
+            </w:r>
+          </w:p>
+          <w:p>
+            <w:pPr>
+              <w:cnfStyle w:val="000000100000" w:firstRow="0" w:lastRow="0" w:firstColumn="0" w:lastColumn="0" w:oddVBand="0" w:evenVBand="0" w:oddHBand="1" w:evenHBand="0" w:firstRowFirstColumn="0" w:firstRowLastColumn="0" w:lastRowFirstColumn="0" w:lastRowLastColumn="0"/>
+              <w:rPr>
+                <w:rFonts w:ascii="Lucida Console" w:hAnsi="Lucida Console"/>
+                <w:noProof/>
+                <w:sz w:val="22"/>
+              </w:rPr>
+            </w:pPr>
+            <w:r>
+              <w:rPr>
+                <w:rFonts w:ascii="Lucida Console" w:hAnsi="Lucida Console"/>
+                <w:noProof/>
+                <w:sz w:val="22"/>
+              </w:rPr>
+              <w:t>"author" :  "Bob Martin",</w:t>
+            </w:r>
+          </w:p>
+          <w:p>
+            <w:pPr>
+              <w:cnfStyle w:val="000000100000" w:firstRow="0" w:lastRow="0" w:firstColumn="0" w:lastColumn="0" w:oddVBand="0" w:evenVBand="0" w:oddHBand="1" w:evenHBand="0" w:firstRowFirstColumn="0" w:firstRowLastColumn="0" w:lastRowFirstColumn="0" w:lastRowLastColumn="0"/>
+              <w:rPr>
+                <w:rFonts w:ascii="Lucida Console" w:hAnsi="Lucida Console"/>
+                <w:noProof/>
+                <w:sz w:val="22"/>
+              </w:rPr>
+            </w:pPr>
+            <w:r>
+              <w:rPr>
+                <w:rFonts w:ascii="Lucida Console" w:hAnsi="Lucida Console"/>
+                <w:noProof/>
+                <w:sz w:val="22"/>
+              </w:rPr>
+              <w:t>"pages" : 464</w:t>
+            </w:r>
+            <w:r>
+              <w:rPr>
+                <w:rFonts w:ascii="Lucida Console" w:hAnsi="Lucida Console"/>
+                <w:noProof/>
+                <w:sz w:val="22"/>
+              </w:rPr>
+              <w:br/>
+              <w:t xml:space="preserve">"tags" : ["programming", "software design", "architecture" ] </w:t>
+            </w:r>
+          </w:p>
+          <w:p>
+            <w:pPr>
+              <w:cnfStyle w:val="000000100000" w:firstRow="0" w:lastRow="0" w:firstColumn="0" w:lastColumn="0" w:oddVBand="0" w:evenVBand="0" w:oddHBand="1" w:evenHBand="0" w:firstRowFirstColumn="0" w:firstRowLastColumn="0" w:lastRowFirstColumn="0" w:lastRowLastColumn="0"/>
+              <w:rPr>
+                <w:rFonts w:ascii="Lucida Console" w:hAnsi="Lucida Console"/>
+                <w:noProof/>
+                <w:sz w:val="22"/>
+              </w:rPr>
+            </w:pPr>
+            <w:r>
+              <w:rPr>
+                <w:rFonts w:ascii="Lucida Console" w:hAnsi="Lucida Console"/>
+                <w:noProof/>
+                <w:sz w:val="22"/>
+              </w:rPr>
+              <w:t>}</w:t>
+            </w:r>
+          </w:p>
+          <w:p>
+            <w:pPr>
+              <w:cnfStyle w:val="000000100000" w:firstRow="0" w:lastRow="0" w:firstColumn="0" w:lastColumn="0" w:oddVBand="0" w:evenVBand="0" w:oddHBand="1" w:evenHBand="0" w:firstRowFirstColumn="0" w:firstRowLastColumn="0" w:lastRowFirstColumn="0" w:lastRowLastColumn="0"/>
+              <w:rPr>
+                <w:rFonts w:ascii="Lucida Console" w:hAnsi="Lucida Console"/>
+                <w:noProof/>
+                <w:sz w:val="22"/>
+              </w:rPr>
+            </w:pPr>
           </w:p>
         </w:tc>
       </w:tr>
@@ -1228,14 +1259,8 @@
               <w:rPr>
                 <w:sz w:val="22"/>
               </w:rPr>
-              <w:t>Update book with id = 3</w:t>
-            </w:r>
-            <w:r>
-              <w:rPr>
-                <w:sz w:val="22"/>
-              </w:rPr>
-              <w:br/>
-              <w:t>(fails because mapping is incorrect for pages…need to just make it a long value.</w:t>
+              <w:lastRenderedPageBreak/>
+              <w:t>Get schema of type = book</w:t>
             </w:r>
           </w:p>
         </w:tc>
@@ -1253,6 +1278,76 @@
             <w:pPr>
               <w:cnfStyle w:val="000000000000" w:firstRow="0" w:lastRow="0" w:firstColumn="0" w:lastColumn="0" w:oddVBand="0" w:evenVBand="0" w:oddHBand="0" w:evenHBand="0" w:firstRowFirstColumn="0" w:firstRowLastColumn="0" w:lastRowFirstColumn="0" w:lastRowLastColumn="0"/>
               <w:rPr>
+                <w:sz w:val="22"/>
+              </w:rPr>
+            </w:pPr>
+            <w:r>
+              <w:rPr>
+                <w:rFonts w:ascii="Lucida Console" w:hAnsi="Lucida Console"/>
+                <w:noProof/>
+                <w:sz w:val="22"/>
+              </w:rPr>
+              <w:t>GET bookshelf/book/_mapping</w:t>
+            </w:r>
+            <w:r>
+              <w:rPr>
+                <w:sz w:val="22"/>
+              </w:rPr>
+              <w:t xml:space="preserve">  </w:t>
+            </w:r>
+          </w:p>
+        </w:tc>
+      </w:tr>
+      <w:tr>
+        <w:trPr>
+          <w:cnfStyle w:val="000000100000" w:firstRow="0" w:lastRow="0" w:firstColumn="0" w:lastColumn="0" w:oddVBand="0" w:evenVBand="0" w:oddHBand="1" w:evenHBand="0" w:firstRowFirstColumn="0" w:firstRowLastColumn="0" w:lastRowFirstColumn="0" w:lastRowLastColumn="0"/>
+        </w:trPr>
+        <w:tc>
+          <w:tcPr>
+            <w:cnfStyle w:val="001000000000" w:firstRow="0" w:lastRow="0" w:firstColumn="1" w:lastColumn="0" w:oddVBand="0" w:evenVBand="0" w:oddHBand="0" w:evenHBand="0" w:firstRowFirstColumn="0" w:firstRowLastColumn="0" w:lastRowFirstColumn="0" w:lastRowLastColumn="0"/>
+            <w:tcW w:w="3685" w:type="dxa"/>
+            <w:tcMar>
+              <w:top w:w="288" w:type="dxa"/>
+              <w:left w:w="115" w:type="dxa"/>
+              <w:bottom w:w="144" w:type="dxa"/>
+              <w:right w:w="115" w:type="dxa"/>
+            </w:tcMar>
+          </w:tcPr>
+          <w:p>
+            <w:pPr>
+              <w:rPr>
+                <w:sz w:val="22"/>
+              </w:rPr>
+            </w:pPr>
+            <w:r>
+              <w:rPr>
+                <w:sz w:val="22"/>
+              </w:rPr>
+              <w:t>Update book with id = 3</w:t>
+            </w:r>
+            <w:r>
+              <w:rPr>
+                <w:sz w:val="22"/>
+              </w:rPr>
+              <w:br/>
+              <w:t>(fails because mapping is incorrect for pages…need to just make it a long value.</w:t>
+            </w:r>
+          </w:p>
+        </w:tc>
+        <w:tc>
+          <w:tcPr>
+            <w:tcW w:w="7105" w:type="dxa"/>
+            <w:tcMar>
+              <w:top w:w="288" w:type="dxa"/>
+              <w:left w:w="115" w:type="dxa"/>
+              <w:bottom w:w="144" w:type="dxa"/>
+              <w:right w:w="115" w:type="dxa"/>
+            </w:tcMar>
+          </w:tcPr>
+          <w:p>
+            <w:pPr>
+              <w:cnfStyle w:val="000000100000" w:firstRow="0" w:lastRow="0" w:firstColumn="0" w:lastColumn="0" w:oddVBand="0" w:evenVBand="0" w:oddHBand="1" w:evenHBand="0" w:firstRowFirstColumn="0" w:firstRowLastColumn="0" w:lastRowFirstColumn="0" w:lastRowLastColumn="0"/>
+              <w:rPr>
                 <w:rFonts w:ascii="Lucida Console" w:hAnsi="Lucida Console"/>
                 <w:noProof/>
                 <w:sz w:val="22"/>
@@ -1277,7 +1372,7 @@
           </w:p>
           <w:p>
             <w:pPr>
-              <w:cnfStyle w:val="000000000000" w:firstRow="0" w:lastRow="0" w:firstColumn="0" w:lastColumn="0" w:oddVBand="0" w:evenVBand="0" w:oddHBand="0" w:evenHBand="0" w:firstRowFirstColumn="0" w:firstRowLastColumn="0" w:lastRowFirstColumn="0" w:lastRowLastColumn="0"/>
+              <w:cnfStyle w:val="000000100000" w:firstRow="0" w:lastRow="0" w:firstColumn="0" w:lastColumn="0" w:oddVBand="0" w:evenVBand="0" w:oddHBand="1" w:evenHBand="0" w:firstRowFirstColumn="0" w:firstRowLastColumn="0" w:lastRowFirstColumn="0" w:lastRowLastColumn="0"/>
               <w:rPr>
                 <w:rFonts w:ascii="Lucida Console" w:hAnsi="Lucida Console"/>
                 <w:noProof/>
@@ -1295,7 +1390,7 @@
           </w:p>
           <w:p>
             <w:pPr>
-              <w:cnfStyle w:val="000000000000" w:firstRow="0" w:lastRow="0" w:firstColumn="0" w:lastColumn="0" w:oddVBand="0" w:evenVBand="0" w:oddHBand="0" w:evenHBand="0" w:firstRowFirstColumn="0" w:firstRowLastColumn="0" w:lastRowFirstColumn="0" w:lastRowLastColumn="0"/>
+              <w:cnfStyle w:val="000000100000" w:firstRow="0" w:lastRow="0" w:firstColumn="0" w:lastColumn="0" w:oddVBand="0" w:evenVBand="0" w:oddHBand="1" w:evenHBand="0" w:firstRowFirstColumn="0" w:firstRowLastColumn="0" w:lastRowFirstColumn="0" w:lastRowLastColumn="0"/>
               <w:rPr>
                 <w:rFonts w:ascii="Lucida Console" w:hAnsi="Lucida Console"/>
                 <w:noProof/>
@@ -1329,7 +1424,7 @@
           </w:p>
           <w:p>
             <w:pPr>
-              <w:cnfStyle w:val="000000000000" w:firstRow="0" w:lastRow="0" w:firstColumn="0" w:lastColumn="0" w:oddVBand="0" w:evenVBand="0" w:oddHBand="0" w:evenHBand="0" w:firstRowFirstColumn="0" w:firstRowLastColumn="0" w:lastRowFirstColumn="0" w:lastRowLastColumn="0"/>
+              <w:cnfStyle w:val="000000100000" w:firstRow="0" w:lastRow="0" w:firstColumn="0" w:lastColumn="0" w:oddVBand="0" w:evenVBand="0" w:oddHBand="1" w:evenHBand="0" w:firstRowFirstColumn="0" w:firstRowLastColumn="0" w:lastRowFirstColumn="0" w:lastRowLastColumn="0"/>
               <w:rPr>
                 <w:rFonts w:ascii="Lucida Console" w:hAnsi="Lucida Console"/>
                 <w:noProof/>
@@ -1347,7 +1442,7 @@
           </w:p>
           <w:p>
             <w:pPr>
-              <w:cnfStyle w:val="000000000000" w:firstRow="0" w:lastRow="0" w:firstColumn="0" w:lastColumn="0" w:oddVBand="0" w:evenVBand="0" w:oddHBand="0" w:evenHBand="0" w:firstRowFirstColumn="0" w:firstRowLastColumn="0" w:lastRowFirstColumn="0" w:lastRowLastColumn="0"/>
+              <w:cnfStyle w:val="000000100000" w:firstRow="0" w:lastRow="0" w:firstColumn="0" w:lastColumn="0" w:oddVBand="0" w:evenVBand="0" w:oddHBand="1" w:evenHBand="0" w:firstRowFirstColumn="0" w:firstRowLastColumn="0" w:lastRowFirstColumn="0" w:lastRowLastColumn="0"/>
               <w:rPr>
                 <w:rFonts w:ascii="Lucida Console" w:hAnsi="Lucida Console"/>
                 <w:noProof/>
@@ -1369,25 +1464,7 @@
                 <w:sz w:val="22"/>
                 <w:highlight w:val="yellow"/>
               </w:rPr>
-              <w:t>[</w:t>
-            </w:r>
-            <w:r>
-              <w:rPr>
-                <w:rFonts w:ascii="Lucida Console" w:hAnsi="Lucida Console"/>
-                <w:noProof/>
-                <w:sz w:val="22"/>
-                <w:highlight w:val="yellow"/>
-              </w:rPr>
-              <w:t>"</w:t>
-            </w:r>
-            <w:r>
-              <w:rPr>
-                <w:rFonts w:ascii="Lucida Console" w:hAnsi="Lucida Console"/>
-                <w:noProof/>
-                <w:sz w:val="22"/>
-                <w:highlight w:val="yellow"/>
-              </w:rPr>
-              <w:t>464”]</w:t>
+              <w:t>["464”]</w:t>
             </w:r>
             <w:r>
               <w:rPr>
@@ -1401,7 +1478,7 @@
           </w:p>
           <w:p>
             <w:pPr>
-              <w:cnfStyle w:val="000000000000" w:firstRow="0" w:lastRow="0" w:firstColumn="0" w:lastColumn="0" w:oddVBand="0" w:evenVBand="0" w:oddHBand="0" w:evenHBand="0" w:firstRowFirstColumn="0" w:firstRowLastColumn="0" w:lastRowFirstColumn="0" w:lastRowLastColumn="0"/>
+              <w:cnfStyle w:val="000000100000" w:firstRow="0" w:lastRow="0" w:firstColumn="0" w:lastColumn="0" w:oddVBand="0" w:evenVBand="0" w:oddHBand="1" w:evenHBand="0" w:firstRowFirstColumn="0" w:firstRowLastColumn="0" w:lastRowFirstColumn="0" w:lastRowLastColumn="0"/>
               <w:rPr>
                 <w:rFonts w:ascii="Lucida Console" w:hAnsi="Lucida Console"/>
                 <w:noProof/>
@@ -1419,7 +1496,7 @@
           </w:p>
           <w:p>
             <w:pPr>
-              <w:cnfStyle w:val="000000000000" w:firstRow="0" w:lastRow="0" w:firstColumn="0" w:lastColumn="0" w:oddVBand="0" w:evenVBand="0" w:oddHBand="0" w:evenHBand="0" w:firstRowFirstColumn="0" w:firstRowLastColumn="0" w:lastRowFirstColumn="0" w:lastRowLastColumn="0"/>
+              <w:cnfStyle w:val="000000100000" w:firstRow="0" w:lastRow="0" w:firstColumn="0" w:lastColumn="0" w:oddVBand="0" w:evenVBand="0" w:oddHBand="1" w:evenHBand="0" w:firstRowFirstColumn="0" w:firstRowLastColumn="0" w:lastRowFirstColumn="0" w:lastRowLastColumn="0"/>
               <w:rPr>
                 <w:rFonts w:ascii="Lucida Console" w:hAnsi="Lucida Console"/>
                 <w:noProof/>
@@ -1746,16 +1823,7 @@
           <w:rFonts w:ascii="Arial" w:hAnsi="Arial" w:cs="Arial"/>
           <w:color w:val="444444"/>
         </w:rPr>
-        <w:t>this approach assumes that conflicts are unlikely to happen and doesn’t block operations from being attempted. However, if the underlying data has been modified between reading and writing, the update will fail. It is then up to the application to decide ho</w:t>
-      </w:r>
-      <w:bookmarkStart w:id="0" w:name="_GoBack"/>
-      <w:bookmarkEnd w:id="0"/>
-      <w:r>
-        <w:rPr>
-          <w:rFonts w:ascii="Arial" w:hAnsi="Arial" w:cs="Arial"/>
-          <w:color w:val="444444"/>
-        </w:rPr>
-        <w:t>w it should resolve the conflict. For instance, it could reattempt the update, using the fresh data, or it could report the situation to the user.</w:t>
+        <w:t>this approach assumes that conflicts are unlikely to happen and doesn’t block operations from being attempted. However, if the underlying data has been modified between reading and writing, the update will fail. It is then up to the application to decide how it should resolve the conflict. For instance, it could reattempt the update, using the fresh data, or it could report the situation to the user.</w:t>
       </w:r>
     </w:p>
     <w:p>
@@ -3260,6 +3328,161 @@
           <w:sz w:val="22"/>
         </w:rPr>
       </w:pPr>
+      <w:r>
+        <w:rPr>
+          <w:sz w:val="22"/>
+        </w:rPr>
+        <w:br w:type="page"/>
+      </w:r>
+    </w:p>
+    <w:p>
+      <w:pPr>
+        <w:pStyle w:val="Heading1"/>
+      </w:pPr>
+      <w:r>
+        <w:lastRenderedPageBreak/>
+        <w:t>Appendix A: Clean State</w:t>
+      </w:r>
+    </w:p>
+    <w:p/>
+    <w:p>
+      <w:r>
+        <w:t>Before starting the demo, the state of the Elasticsearch server should look like this:</w:t>
+      </w:r>
+    </w:p>
+    <w:p/>
+    <w:p>
+      <w:r>
+        <w:rPr>
+          <w:noProof/>
+        </w:rPr>
+        <w:drawing>
+          <wp:inline distT="0" distB="0" distL="0" distR="0" wp14:anchorId="49DEE61B" wp14:editId="4EF95904">
+            <wp:extent cx="6197600" cy="1321227"/>
+            <wp:effectExtent l="0" t="0" r="0" b="0"/>
+            <wp:docPr id="1" name="Picture 1"/>
+            <wp:cNvGraphicFramePr>
+              <a:graphicFrameLocks xmlns:a="http://schemas.openxmlformats.org/drawingml/2006/main" noChangeAspect="1"/>
+            </wp:cNvGraphicFramePr>
+            <a:graphic xmlns:a="http://schemas.openxmlformats.org/drawingml/2006/main">
+              <a:graphicData uri="http://schemas.openxmlformats.org/drawingml/2006/picture">
+                <pic:pic xmlns:pic="http://schemas.openxmlformats.org/drawingml/2006/picture">
+                  <pic:nvPicPr>
+                    <pic:cNvPr id="1" name=""/>
+                    <pic:cNvPicPr/>
+                  </pic:nvPicPr>
+                  <pic:blipFill>
+                    <a:blip r:embed="rId9"/>
+                    <a:stretch>
+                      <a:fillRect/>
+                    </a:stretch>
+                  </pic:blipFill>
+                  <pic:spPr>
+                    <a:xfrm>
+                      <a:off x="0" y="0"/>
+                      <a:ext cx="6224651" cy="1326994"/>
+                    </a:xfrm>
+                    <a:prstGeom prst="rect">
+                      <a:avLst/>
+                    </a:prstGeom>
+                  </pic:spPr>
+                </pic:pic>
+              </a:graphicData>
+            </a:graphic>
+          </wp:inline>
+        </w:drawing>
+      </w:r>
+    </w:p>
+    <w:p/>
+    <w:p>
+      <w:pPr>
+        <w:pStyle w:val="Heading2"/>
+      </w:pPr>
+      <w:r>
+        <w:t>Things to note:</w:t>
+      </w:r>
+    </w:p>
+    <w:p/>
+    <w:p>
+      <w:pPr>
+        <w:pStyle w:val="ListParagraph"/>
+        <w:numPr>
+          <w:ilvl w:val="0"/>
+          <w:numId w:val="2"/>
+        </w:numPr>
+      </w:pPr>
+      <w:r>
+        <w:t xml:space="preserve">The </w:t>
+      </w:r>
+      <w:r>
+        <w:t>highlighted ones in yellow are from Elasticsearch in action via a script</w:t>
+      </w:r>
+    </w:p>
+    <w:p>
+      <w:pPr>
+        <w:pStyle w:val="ListParagraph"/>
+        <w:numPr>
+          <w:ilvl w:val="0"/>
+          <w:numId w:val="2"/>
+        </w:numPr>
+      </w:pPr>
+      <w:r>
+        <w:t xml:space="preserve">The </w:t>
+      </w:r>
+      <w:proofErr w:type="spellStart"/>
+      <w:r>
+        <w:t>imdb</w:t>
+      </w:r>
+      <w:proofErr w:type="spellEnd"/>
+      <w:r>
+        <w:t xml:space="preserve"> is one that I would like to use for this demo (I hand-crafted the import)</w:t>
+      </w:r>
+    </w:p>
+    <w:p>
+      <w:pPr>
+        <w:pStyle w:val="ListParagraph"/>
+        <w:numPr>
+          <w:ilvl w:val="0"/>
+          <w:numId w:val="2"/>
+        </w:numPr>
+      </w:pPr>
+      <w:r>
+        <w:t xml:space="preserve">The </w:t>
+      </w:r>
+      <w:proofErr w:type="spellStart"/>
+      <w:r>
+        <w:t>stackexchange</w:t>
+      </w:r>
+      <w:proofErr w:type="spellEnd"/>
+      <w:r>
+        <w:t xml:space="preserve"> one is one for the C# demo. </w:t>
+      </w:r>
+    </w:p>
+    <w:p/>
+    <w:p>
+      <w:r>
+        <w:t xml:space="preserve">Do not delete these </w:t>
+      </w:r>
+      <w:proofErr w:type="gramStart"/>
+      <w:r>
+        <w:t>or .</w:t>
+      </w:r>
+      <w:proofErr w:type="spellStart"/>
+      <w:r>
+        <w:t>kibana</w:t>
+      </w:r>
+      <w:proofErr w:type="spellEnd"/>
+      <w:proofErr w:type="gramEnd"/>
+      <w:r>
+        <w:t xml:space="preserve"> . Everything else can be deleted in Sense like this:</w:t>
+      </w:r>
+      <w:r>
+        <w:br/>
+        <w:t>DELETE &lt;&lt;name of index&gt;&gt;</w:t>
+      </w:r>
+      <w:r>
+        <w:br/>
+      </w:r>
     </w:p>
     <w:sectPr>
       <w:pgSz w:w="12240" w:h="15840"/>
@@ -3682,8 +3905,97 @@
       </w:rPr>
     </w:lvl>
   </w:abstractNum>
+  <w:abstractNum w:abstractNumId="1" w15:restartNumberingAfterBreak="0">
+    <w:nsid w:val="4ED86F48"/>
+    <w:multiLevelType w:val="hybridMultilevel"/>
+    <w:tmpl w:val="C78AB268"/>
+    <w:lvl w:ilvl="0" w:tplc="0409000F">
+      <w:start w:val="1"/>
+      <w:numFmt w:val="decimal"/>
+      <w:lvlText w:val="%1."/>
+      <w:lvlJc w:val="left"/>
+      <w:pPr>
+        <w:ind w:left="720" w:hanging="360"/>
+      </w:pPr>
+    </w:lvl>
+    <w:lvl w:ilvl="1" w:tplc="04090019" w:tentative="1">
+      <w:start w:val="1"/>
+      <w:numFmt w:val="lowerLetter"/>
+      <w:lvlText w:val="%2."/>
+      <w:lvlJc w:val="left"/>
+      <w:pPr>
+        <w:ind w:left="1440" w:hanging="360"/>
+      </w:pPr>
+    </w:lvl>
+    <w:lvl w:ilvl="2" w:tplc="0409001B" w:tentative="1">
+      <w:start w:val="1"/>
+      <w:numFmt w:val="lowerRoman"/>
+      <w:lvlText w:val="%3."/>
+      <w:lvlJc w:val="right"/>
+      <w:pPr>
+        <w:ind w:left="2160" w:hanging="180"/>
+      </w:pPr>
+    </w:lvl>
+    <w:lvl w:ilvl="3" w:tplc="0409000F" w:tentative="1">
+      <w:start w:val="1"/>
+      <w:numFmt w:val="decimal"/>
+      <w:lvlText w:val="%4."/>
+      <w:lvlJc w:val="left"/>
+      <w:pPr>
+        <w:ind w:left="2880" w:hanging="360"/>
+      </w:pPr>
+    </w:lvl>
+    <w:lvl w:ilvl="4" w:tplc="04090019" w:tentative="1">
+      <w:start w:val="1"/>
+      <w:numFmt w:val="lowerLetter"/>
+      <w:lvlText w:val="%5."/>
+      <w:lvlJc w:val="left"/>
+      <w:pPr>
+        <w:ind w:left="3600" w:hanging="360"/>
+      </w:pPr>
+    </w:lvl>
+    <w:lvl w:ilvl="5" w:tplc="0409001B" w:tentative="1">
+      <w:start w:val="1"/>
+      <w:numFmt w:val="lowerRoman"/>
+      <w:lvlText w:val="%6."/>
+      <w:lvlJc w:val="right"/>
+      <w:pPr>
+        <w:ind w:left="4320" w:hanging="180"/>
+      </w:pPr>
+    </w:lvl>
+    <w:lvl w:ilvl="6" w:tplc="0409000F" w:tentative="1">
+      <w:start w:val="1"/>
+      <w:numFmt w:val="decimal"/>
+      <w:lvlText w:val="%7."/>
+      <w:lvlJc w:val="left"/>
+      <w:pPr>
+        <w:ind w:left="5040" w:hanging="360"/>
+      </w:pPr>
+    </w:lvl>
+    <w:lvl w:ilvl="7" w:tplc="04090019" w:tentative="1">
+      <w:start w:val="1"/>
+      <w:numFmt w:val="lowerLetter"/>
+      <w:lvlText w:val="%8."/>
+      <w:lvlJc w:val="left"/>
+      <w:pPr>
+        <w:ind w:left="5760" w:hanging="360"/>
+      </w:pPr>
+    </w:lvl>
+    <w:lvl w:ilvl="8" w:tplc="0409001B" w:tentative="1">
+      <w:start w:val="1"/>
+      <w:numFmt w:val="lowerRoman"/>
+      <w:lvlText w:val="%9."/>
+      <w:lvlJc w:val="right"/>
+      <w:pPr>
+        <w:ind w:left="6480" w:hanging="180"/>
+      </w:pPr>
+    </w:lvl>
+  </w:abstractNum>
   <w:num w:numId="1">
     <w:abstractNumId w:val="0"/>
+  </w:num>
+  <w:num w:numId="2">
+    <w:abstractNumId w:val="1"/>
   </w:num>
 </w:numbering>
 </file>
@@ -4112,7 +4424,6 @@
     <w:next w:val="Normal"/>
     <w:link w:val="Heading2Char"/>
     <w:uiPriority w:val="9"/>
-    <w:semiHidden/>
     <w:unhideWhenUsed/>
     <w:qFormat/>
     <w:rsid w:val="003A5BEF"/>
@@ -4321,7 +4632,6 @@
     <w:basedOn w:val="DefaultParagraphFont"/>
     <w:link w:val="Heading2"/>
     <w:uiPriority w:val="9"/>
-    <w:semiHidden/>
     <w:rsid w:val="003A5BEF"/>
     <w:rPr>
       <w:rFonts w:asciiTheme="majorHAnsi" w:eastAsiaTheme="majorEastAsia" w:hAnsiTheme="majorHAnsi"/>
@@ -5148,7 +5458,7 @@
 </file>
 
 <file path=customXml/itemProps1.xml><?xml version="1.0" encoding="utf-8"?>
-<ds:datastoreItem xmlns:ds="http://schemas.openxmlformats.org/officeDocument/2006/customXml" ds:itemID="{91C0730A-A8CE-4E6D-9CF4-FF013DF205CA}">
+<ds:datastoreItem xmlns:ds="http://schemas.openxmlformats.org/officeDocument/2006/customXml" ds:itemID="{D0811BF0-A58B-4C25-BFA8-306770A08F1A}">
   <ds:schemaRefs>
     <ds:schemaRef ds:uri="http://schemas.openxmlformats.org/officeDocument/2006/bibliography"/>
   </ds:schemaRefs>

</xml_diff>